<commit_message>
Design model, data model
</commit_message>
<xml_diff>
--- a/doc/Project_Analysis_and_Design_Document.docx
+++ b/doc/Project_Analysis_and_Design_Document.docx
@@ -311,6 +311,9 @@
             <w:pPr>
               <w:pStyle w:val="Tabletext"/>
             </w:pPr>
+            <w:r>
+              <w:t>25/4/2018</w:t>
+            </w:r>
           </w:p>
         </w:tc>
         <w:tc>
@@ -321,6 +324,9 @@
             <w:pPr>
               <w:pStyle w:val="Tabletext"/>
             </w:pPr>
+            <w:r>
+              <w:t>1.1</w:t>
+            </w:r>
           </w:p>
         </w:tc>
         <w:tc>
@@ -331,6 +337,9 @@
             <w:pPr>
               <w:pStyle w:val="Tabletext"/>
             </w:pPr>
+            <w:r>
+              <w:t>Design model, data model</w:t>
+            </w:r>
           </w:p>
         </w:tc>
         <w:tc>
@@ -341,6 +350,9 @@
             <w:pPr>
               <w:pStyle w:val="Tabletext"/>
             </w:pPr>
+            <w:r>
+              <w:t>Danila Vlad-Mihai</w:t>
+            </w:r>
           </w:p>
         </w:tc>
       </w:tr>
@@ -2258,7 +2270,13 @@
         <w:rPr>
           <w:color w:val="000000" w:themeColor="text1"/>
         </w:rPr>
-        <w:t>Presentation Layer: provides the application’s user interface</w:t>
+        <w:t>Presentation Layer: provides the application’s user interfac</w:t>
+      </w:r>
+      <w:r>
+        <w:rPr>
+          <w:color w:val="000000" w:themeColor="text1"/>
+        </w:rPr>
+        <w:t>e.</w:t>
       </w:r>
     </w:p>
     <w:p>
@@ -2268,6 +2286,12 @@
           <w:color w:val="000000" w:themeColor="text1"/>
         </w:rPr>
       </w:pPr>
+      <w:r>
+        <w:rPr>
+          <w:color w:val="000000" w:themeColor="text1"/>
+        </w:rPr>
+        <w:t>Business Layer: implements the business functionality of the application.</w:t>
+      </w:r>
     </w:p>
     <w:p>
       <w:pPr>
@@ -2280,7 +2304,7 @@
         <w:rPr>
           <w:color w:val="000000" w:themeColor="text1"/>
         </w:rPr>
-        <w:t>Business Layer: implements the business functionality of the application.</w:t>
+        <w:t>Data Layer: provides access to database.</w:t>
       </w:r>
     </w:p>
     <w:p>
@@ -2293,19 +2317,78 @@
     </w:p>
     <w:p>
       <w:pPr>
+        <w:spacing w:line="240" w:lineRule="auto"/>
+        <w:jc w:val="both"/>
+      </w:pPr>
+      <w:r>
+        <w:tab/>
+      </w:r>
+      <w:r>
+        <w:t>MVC (Model-View-Controller) architectural pattern</w:t>
+      </w:r>
+      <w:r>
+        <w:t xml:space="preserve"> will also be </w:t>
+      </w:r>
+      <w:proofErr w:type="spellStart"/>
+      <w:proofErr w:type="gramStart"/>
+      <w:r>
+        <w:t>use</w:t>
+      </w:r>
+      <w:proofErr w:type="spellEnd"/>
+      <w:proofErr w:type="gramEnd"/>
+      <w:r>
+        <w:t xml:space="preserve"> to divide the system intro three </w:t>
+      </w:r>
+      <w:r>
+        <w:tab/>
+      </w:r>
+      <w:r>
+        <w:t>interconnected parts:</w:t>
+      </w:r>
+    </w:p>
+    <w:p>
+      <w:pPr>
+        <w:pStyle w:val="ListParagraph"/>
+        <w:numPr>
+          <w:ilvl w:val="0"/>
+          <w:numId w:val="15"/>
+        </w:numPr>
+      </w:pPr>
+      <w:r>
+        <w:t xml:space="preserve">Model represents the data and business logic of the application. </w:t>
+      </w:r>
+    </w:p>
+    <w:p>
+      <w:pPr>
+        <w:pStyle w:val="ListParagraph"/>
+        <w:numPr>
+          <w:ilvl w:val="0"/>
+          <w:numId w:val="15"/>
+        </w:numPr>
+      </w:pPr>
+      <w:r>
+        <w:t xml:space="preserve">View module is responsible to display data i.e. it represents the presentation. </w:t>
+      </w:r>
+    </w:p>
+    <w:p>
+      <w:pPr>
+        <w:pStyle w:val="ListParagraph"/>
+        <w:numPr>
+          <w:ilvl w:val="0"/>
+          <w:numId w:val="15"/>
+        </w:numPr>
+      </w:pPr>
+      <w:r>
+        <w:t xml:space="preserve">Controller module acts as an interface between view and model. It intercepts all the requests i.e. receives input and commands to Model / View to change accordingly. </w:t>
+      </w:r>
+    </w:p>
+    <w:p>
+      <w:pPr>
         <w:ind w:left="720"/>
         <w:rPr>
           <w:color w:val="000000" w:themeColor="text1"/>
         </w:rPr>
       </w:pPr>
-      <w:r>
-        <w:rPr>
-          <w:color w:val="000000" w:themeColor="text1"/>
-        </w:rPr>
-        <w:t>Data Layer: provides access to database.</w:t>
-      </w:r>
-      <w:bookmarkStart w:id="5" w:name="_GoBack"/>
-      <w:bookmarkEnd w:id="5"/>
     </w:p>
     <w:p>
       <w:pPr>
@@ -2321,8 +2404,8 @@
         </w:rPr>
         <w:lastRenderedPageBreak/>
         <w:drawing>
-          <wp:inline distT="0" distB="0" distL="0" distR="0" wp14:anchorId="562FB26B" wp14:editId="7EDCA090">
-            <wp:extent cx="4253230" cy="2963840"/>
+          <wp:inline distT="0" distB="0" distL="0" distR="0" wp14:anchorId="562FB26B" wp14:editId="5075EAB6">
+            <wp:extent cx="5268630" cy="3451860"/>
             <wp:effectExtent l="0" t="0" r="0" b="0"/>
             <wp:docPr id="3" name="Picture 3"/>
             <wp:cNvGraphicFramePr>
@@ -2345,7 +2428,6 @@
                         </a:ext>
                       </a:extLst>
                     </a:blip>
-                    <a:srcRect/>
                     <a:stretch>
                       <a:fillRect/>
                     </a:stretch>
@@ -2353,7 +2435,7 @@
                   <pic:spPr bwMode="auto">
                     <a:xfrm>
                       <a:off x="0" y="0"/>
-                      <a:ext cx="4267817" cy="2974005"/>
+                      <a:ext cx="5273190" cy="3454848"/>
                     </a:xfrm>
                     <a:prstGeom prst="rect">
                       <a:avLst/>
@@ -2393,14 +2475,14 @@
           <w:rFonts w:ascii="Times New Roman" w:hAnsi="Times New Roman"/>
         </w:rPr>
       </w:pPr>
-      <w:bookmarkStart w:id="6" w:name="_Toc285793959"/>
+      <w:bookmarkStart w:id="5" w:name="_Toc285793959"/>
       <w:r>
         <w:rPr>
           <w:rFonts w:ascii="Times New Roman" w:hAnsi="Times New Roman"/>
         </w:rPr>
         <w:t>Package Design</w:t>
       </w:r>
-      <w:bookmarkEnd w:id="6"/>
+      <w:bookmarkEnd w:id="5"/>
     </w:p>
     <w:p/>
     <w:p/>
@@ -2413,8 +2495,8 @@
           <w:noProof/>
         </w:rPr>
         <w:drawing>
-          <wp:inline distT="0" distB="0" distL="0" distR="0" wp14:anchorId="7108B184" wp14:editId="4EBFA147">
-            <wp:extent cx="1981200" cy="3516303"/>
+          <wp:inline distT="0" distB="0" distL="0" distR="0" wp14:anchorId="7108B184" wp14:editId="782694E1">
+            <wp:extent cx="1841040" cy="3520585"/>
             <wp:effectExtent l="0" t="0" r="0" b="0"/>
             <wp:docPr id="4" name="Picture 4"/>
             <wp:cNvGraphicFramePr>
@@ -2444,7 +2526,7 @@
                   <pic:spPr bwMode="auto">
                     <a:xfrm>
                       <a:off x="0" y="0"/>
-                      <a:ext cx="1983613" cy="3520585"/>
+                      <a:ext cx="1841040" cy="3520585"/>
                     </a:xfrm>
                     <a:prstGeom prst="rect">
                       <a:avLst/>
@@ -2468,7 +2550,7 @@
           <w:rFonts w:ascii="Times New Roman" w:hAnsi="Times New Roman"/>
         </w:rPr>
       </w:pPr>
-      <w:bookmarkStart w:id="7" w:name="_Toc285793960"/>
+      <w:bookmarkStart w:id="6" w:name="_Toc285793960"/>
       <w:r>
         <w:rPr>
           <w:rFonts w:ascii="Times New Roman" w:hAnsi="Times New Roman"/>
@@ -2476,7 +2558,7 @@
         <w:lastRenderedPageBreak/>
         <w:t>Deployment Diagram</w:t>
       </w:r>
-      <w:bookmarkEnd w:id="7"/>
+      <w:bookmarkEnd w:id="6"/>
     </w:p>
     <w:p>
       <w:pPr>
@@ -2499,7 +2581,7 @@
           <w:noProof/>
         </w:rPr>
         <w:drawing>
-          <wp:inline distT="0" distB="0" distL="0" distR="0" wp14:anchorId="0A6E10D6" wp14:editId="3B88A3E8">
+          <wp:inline distT="0" distB="0" distL="0" distR="0" wp14:anchorId="0A6E10D6" wp14:editId="44C0DA73">
             <wp:extent cx="5253542" cy="2049780"/>
             <wp:effectExtent l="0" t="0" r="0" b="0"/>
             <wp:docPr id="5" name="Picture 5"/>
@@ -2522,7 +2604,7 @@
                   <pic:spPr>
                     <a:xfrm>
                       <a:off x="0" y="0"/>
-                      <a:ext cx="5295612" cy="2066195"/>
+                      <a:ext cx="5253542" cy="2049780"/>
                     </a:xfrm>
                     <a:prstGeom prst="rect">
                       <a:avLst/>
@@ -2550,7 +2632,7 @@
           <w:rFonts w:ascii="Times New Roman" w:hAnsi="Times New Roman"/>
         </w:rPr>
       </w:pPr>
-      <w:bookmarkStart w:id="8" w:name="_Toc285793961"/>
+      <w:bookmarkStart w:id="7" w:name="_Toc285793961"/>
       <w:r>
         <w:rPr>
           <w:rFonts w:ascii="Times New Roman" w:hAnsi="Times New Roman"/>
@@ -2569,8 +2651,9 @@
         </w:rPr>
         <w:t>2</w:t>
       </w:r>
-      <w:bookmarkEnd w:id="8"/>
-    </w:p>
+      <w:bookmarkEnd w:id="7"/>
+    </w:p>
+    <w:p/>
     <w:p>
       <w:pPr>
         <w:pStyle w:val="Heading1"/>
@@ -2583,14 +2666,14 @@
           <w:rFonts w:ascii="Times New Roman" w:hAnsi="Times New Roman"/>
         </w:rPr>
       </w:pPr>
-      <w:bookmarkStart w:id="9" w:name="_Toc285793962"/>
+      <w:bookmarkStart w:id="8" w:name="_Toc285793962"/>
       <w:r>
         <w:rPr>
           <w:rFonts w:ascii="Times New Roman" w:hAnsi="Times New Roman"/>
         </w:rPr>
         <w:t>Design Model</w:t>
       </w:r>
-      <w:bookmarkEnd w:id="9"/>
+      <w:bookmarkEnd w:id="8"/>
     </w:p>
     <w:p>
       <w:pPr>
@@ -2604,31 +2687,152 @@
           <w:rFonts w:ascii="Times New Roman" w:hAnsi="Times New Roman"/>
         </w:rPr>
       </w:pPr>
-      <w:bookmarkStart w:id="10" w:name="_Toc285793963"/>
+      <w:bookmarkStart w:id="9" w:name="_Toc285793963"/>
       <w:r>
         <w:rPr>
           <w:rFonts w:ascii="Times New Roman" w:hAnsi="Times New Roman"/>
         </w:rPr>
         <w:t>Dynamic Behavior</w:t>
       </w:r>
-      <w:bookmarkEnd w:id="10"/>
+      <w:bookmarkEnd w:id="9"/>
+    </w:p>
+    <w:p/>
+    <w:p>
+      <w:r>
+        <w:tab/>
+      </w:r>
+      <w:r>
+        <w:t>Scenario:</w:t>
+      </w:r>
+      <w:r>
+        <w:t xml:space="preserve"> Search for a compatible donor</w:t>
+      </w:r>
+    </w:p>
+    <w:p/>
+    <w:p/>
+    <w:p>
+      <w:pPr>
+        <w:jc w:val="center"/>
+      </w:pPr>
+      <w:r>
+        <w:rPr>
+          <w:noProof/>
+        </w:rPr>
+        <w:drawing>
+          <wp:inline distT="0" distB="0" distL="0" distR="0" wp14:anchorId="64A7B0AB" wp14:editId="66714659">
+            <wp:extent cx="6506585" cy="2750820"/>
+            <wp:effectExtent l="0" t="0" r="0" b="0"/>
+            <wp:docPr id="6" name="Picture 6"/>
+            <wp:cNvGraphicFramePr>
+              <a:graphicFrameLocks xmlns:a="http://schemas.openxmlformats.org/drawingml/2006/main" noChangeAspect="1"/>
+            </wp:cNvGraphicFramePr>
+            <a:graphic xmlns:a="http://schemas.openxmlformats.org/drawingml/2006/main">
+              <a:graphicData uri="http://schemas.openxmlformats.org/drawingml/2006/picture">
+                <pic:pic xmlns:pic="http://schemas.openxmlformats.org/drawingml/2006/picture">
+                  <pic:nvPicPr>
+                    <pic:cNvPr id="0" name="Picture 1"/>
+                    <pic:cNvPicPr>
+                      <a:picLocks noChangeAspect="1" noChangeArrowheads="1"/>
+                    </pic:cNvPicPr>
+                  </pic:nvPicPr>
+                  <pic:blipFill>
+                    <a:blip r:embed="rId12">
+                      <a:extLst>
+                        <a:ext uri="{28A0092B-C50C-407E-A947-70E740481C1C}">
+                          <a14:useLocalDpi xmlns:a14="http://schemas.microsoft.com/office/drawing/2010/main" val="0"/>
+                        </a:ext>
+                      </a:extLst>
+                    </a:blip>
+                    <a:stretch>
+                      <a:fillRect/>
+                    </a:stretch>
+                  </pic:blipFill>
+                  <pic:spPr bwMode="auto">
+                    <a:xfrm>
+                      <a:off x="0" y="0"/>
+                      <a:ext cx="6516034" cy="2754815"/>
+                    </a:xfrm>
+                    <a:prstGeom prst="rect">
+                      <a:avLst/>
+                    </a:prstGeom>
+                    <a:noFill/>
+                    <a:ln>
+                      <a:noFill/>
+                    </a:ln>
+                  </pic:spPr>
+                </pic:pic>
+              </a:graphicData>
+            </a:graphic>
+          </wp:inline>
+        </w:drawing>
+      </w:r>
     </w:p>
     <w:p>
       <w:pPr>
         <w:ind w:left="709"/>
-        <w:rPr>
-          <w:i/>
-          <w:color w:val="943634"/>
-        </w:rPr>
-      </w:pPr>
-      <w:r>
-        <w:rPr>
-          <w:i/>
-          <w:color w:val="943634"/>
-        </w:rPr>
-        <w:t>[Create the interaction diagrams (1 sequence, 1 communication diagrams) for 2 relevant scenarios]</w:t>
-      </w:r>
-    </w:p>
+        <w:jc w:val="center"/>
+      </w:pPr>
+      <w:r>
+        <w:rPr>
+          <w:noProof/>
+        </w:rPr>
+        <w:lastRenderedPageBreak/>
+        <w:drawing>
+          <wp:inline distT="0" distB="0" distL="0" distR="0" wp14:anchorId="1BF90874" wp14:editId="0BDE9891">
+            <wp:extent cx="5212080" cy="3403224"/>
+            <wp:effectExtent l="0" t="0" r="0" b="0"/>
+            <wp:docPr id="7" name="Picture 7"/>
+            <wp:cNvGraphicFramePr>
+              <a:graphicFrameLocks xmlns:a="http://schemas.openxmlformats.org/drawingml/2006/main" noChangeAspect="1"/>
+            </wp:cNvGraphicFramePr>
+            <a:graphic xmlns:a="http://schemas.openxmlformats.org/drawingml/2006/main">
+              <a:graphicData uri="http://schemas.openxmlformats.org/drawingml/2006/picture">
+                <pic:pic xmlns:pic="http://schemas.openxmlformats.org/drawingml/2006/picture">
+                  <pic:nvPicPr>
+                    <pic:cNvPr id="0" name="Picture 3"/>
+                    <pic:cNvPicPr>
+                      <a:picLocks noChangeAspect="1" noChangeArrowheads="1"/>
+                    </pic:cNvPicPr>
+                  </pic:nvPicPr>
+                  <pic:blipFill>
+                    <a:blip r:embed="rId13">
+                      <a:extLst>
+                        <a:ext uri="{28A0092B-C50C-407E-A947-70E740481C1C}">
+                          <a14:useLocalDpi xmlns:a14="http://schemas.microsoft.com/office/drawing/2010/main" val="0"/>
+                        </a:ext>
+                      </a:extLst>
+                    </a:blip>
+                    <a:srcRect/>
+                    <a:stretch>
+                      <a:fillRect/>
+                    </a:stretch>
+                  </pic:blipFill>
+                  <pic:spPr bwMode="auto">
+                    <a:xfrm>
+                      <a:off x="0" y="0"/>
+                      <a:ext cx="5215091" cy="3405190"/>
+                    </a:xfrm>
+                    <a:prstGeom prst="rect">
+                      <a:avLst/>
+                    </a:prstGeom>
+                    <a:noFill/>
+                    <a:ln>
+                      <a:noFill/>
+                    </a:ln>
+                  </pic:spPr>
+                </pic:pic>
+              </a:graphicData>
+            </a:graphic>
+          </wp:inline>
+        </w:drawing>
+      </w:r>
+    </w:p>
+    <w:p>
+      <w:r>
+        <w:tab/>
+      </w:r>
+    </w:p>
+    <w:p/>
     <w:p>
       <w:pPr>
         <w:pStyle w:val="Heading2"/>
@@ -2641,7 +2845,7 @@
           <w:rFonts w:ascii="Times New Roman" w:hAnsi="Times New Roman"/>
         </w:rPr>
       </w:pPr>
-      <w:bookmarkStart w:id="11" w:name="_Toc285793964"/>
+      <w:bookmarkStart w:id="10" w:name="_Toc285793964"/>
       <w:r>
         <w:rPr>
           <w:rFonts w:ascii="Times New Roman" w:hAnsi="Times New Roman"/>
@@ -2654,68 +2858,64 @@
         </w:rPr>
         <w:t>Design</w:t>
       </w:r>
+      <w:bookmarkEnd w:id="10"/>
+    </w:p>
+    <w:p/>
+    <w:p>
+      <w:pPr>
+        <w:jc w:val="center"/>
+      </w:pPr>
+      <w:r>
+        <w:rPr>
+          <w:noProof/>
+        </w:rPr>
+        <w:drawing>
+          <wp:inline distT="0" distB="0" distL="0" distR="0" wp14:anchorId="2E6B3D8C" wp14:editId="48302374">
+            <wp:extent cx="4892040" cy="3830320"/>
+            <wp:effectExtent l="0" t="0" r="0" b="0"/>
+            <wp:docPr id="8" name="Picture 8"/>
+            <wp:cNvGraphicFramePr>
+              <a:graphicFrameLocks xmlns:a="http://schemas.openxmlformats.org/drawingml/2006/main" noChangeAspect="1"/>
+            </wp:cNvGraphicFramePr>
+            <a:graphic xmlns:a="http://schemas.openxmlformats.org/drawingml/2006/main">
+              <a:graphicData uri="http://schemas.openxmlformats.org/drawingml/2006/picture">
+                <pic:pic xmlns:pic="http://schemas.openxmlformats.org/drawingml/2006/picture">
+                  <pic:nvPicPr>
+                    <pic:cNvPr id="1" name=""/>
+                    <pic:cNvPicPr/>
+                  </pic:nvPicPr>
+                  <pic:blipFill>
+                    <a:blip r:embed="rId14"/>
+                    <a:stretch>
+                      <a:fillRect/>
+                    </a:stretch>
+                  </pic:blipFill>
+                  <pic:spPr>
+                    <a:xfrm>
+                      <a:off x="0" y="0"/>
+                      <a:ext cx="4903721" cy="3839466"/>
+                    </a:xfrm>
+                    <a:prstGeom prst="rect">
+                      <a:avLst/>
+                    </a:prstGeom>
+                  </pic:spPr>
+                </pic:pic>
+              </a:graphicData>
+            </a:graphic>
+          </wp:inline>
+        </w:drawing>
+      </w:r>
+    </w:p>
+    <w:p/>
+    <w:p>
+      <w:r>
+        <w:tab/>
+        <w:t>Observer Design Pattern will be used. The Donor will be the observable class from which the Observers (i.e. patients) will get data IF a compatible blood type encounters.</w:t>
+      </w:r>
+      <w:bookmarkStart w:id="11" w:name="_GoBack"/>
       <w:bookmarkEnd w:id="11"/>
     </w:p>
-    <w:p>
-      <w:pPr>
-        <w:ind w:left="709"/>
-        <w:rPr>
-          <w:i/>
-          <w:color w:val="943634"/>
-        </w:rPr>
-      </w:pPr>
-      <w:r>
-        <w:rPr>
-          <w:i/>
-          <w:color w:val="943634"/>
-        </w:rPr>
-        <w:t>[Create the</w:t>
-      </w:r>
-      <w:r>
-        <w:rPr>
-          <w:i/>
-          <w:color w:val="943634"/>
-        </w:rPr>
-        <w:t xml:space="preserve"> UML</w:t>
-      </w:r>
-      <w:r>
-        <w:rPr>
-          <w:i/>
-          <w:color w:val="943634"/>
-        </w:rPr>
-        <w:t xml:space="preserve"> class diagram; apply</w:t>
-      </w:r>
-      <w:r>
-        <w:rPr>
-          <w:i/>
-          <w:color w:val="943634"/>
-        </w:rPr>
-        <w:t xml:space="preserve"> </w:t>
-      </w:r>
-      <w:proofErr w:type="spellStart"/>
-      <w:r>
-        <w:rPr>
-          <w:i/>
-          <w:color w:val="943634"/>
-        </w:rPr>
-        <w:t>GoF</w:t>
-      </w:r>
-      <w:proofErr w:type="spellEnd"/>
-      <w:r>
-        <w:rPr>
-          <w:i/>
-          <w:color w:val="943634"/>
-        </w:rPr>
-        <w:t xml:space="preserve"> patterns</w:t>
-      </w:r>
-      <w:r>
-        <w:rPr>
-          <w:i/>
-          <w:color w:val="943634"/>
-        </w:rPr>
-        <w:t xml:space="preserve"> and motivate your choice]</w:t>
-      </w:r>
-    </w:p>
+    <w:p/>
     <w:p>
       <w:pPr>
         <w:pStyle w:val="Heading1"/>
@@ -2760,7 +2960,7 @@
                     </pic:cNvPicPr>
                   </pic:nvPicPr>
                   <pic:blipFill>
-                    <a:blip r:embed="rId12">
+                    <a:blip r:embed="rId15">
                       <a:extLst>
                         <a:ext uri="{28A0092B-C50C-407E-A947-70E740481C1C}">
                           <a14:useLocalDpi xmlns:a14="http://schemas.microsoft.com/office/drawing/2010/main" val="0"/>
@@ -2814,34 +3014,46 @@
       <w:bookmarkEnd w:id="13"/>
     </w:p>
     <w:p>
-      <w:pPr>
-        <w:ind w:left="709"/>
+      <w:r>
         <w:rPr>
           <w:i/>
           <w:color w:val="943634"/>
         </w:rPr>
-      </w:pPr>
-      <w:r>
+        <w:tab/>
+      </w:r>
+      <w:r>
+        <w:t>We will</w:t>
+      </w:r>
+      <w:r>
+        <w:rPr>
+          <w:color w:val="943634"/>
+        </w:rPr>
+        <w:t xml:space="preserve"> </w:t>
+      </w:r>
+      <w:r>
+        <w:t>write test</w:t>
+      </w:r>
+      <w:r>
+        <w:t>s</w:t>
+      </w:r>
+      <w:r>
+        <w:t xml:space="preserve"> to verify that a relatively small piece of code is doing what it is intended to do.</w:t>
+      </w:r>
+      <w:r>
+        <w:t xml:space="preserve"> </w:t>
+      </w:r>
+      <w:r>
+        <w:t xml:space="preserve">Junit will be used for testing at method or class level, by checking that the actual output matches the expected output. </w:t>
+      </w:r>
+    </w:p>
+    <w:p>
+      <w:pPr>
+        <w:ind w:left="709"/>
         <w:rPr>
           <w:i/>
           <w:color w:val="943634"/>
         </w:rPr>
-        <w:t>[</w:t>
-      </w:r>
-      <w:r>
-        <w:rPr>
-          <w:i/>
-          <w:color w:val="943634"/>
-        </w:rPr>
-        <w:t>Present the used testing methods and the associated test case scenarios</w:t>
-      </w:r>
-      <w:r>
-        <w:rPr>
-          <w:i/>
-          <w:color w:val="943634"/>
-        </w:rPr>
-        <w:t>.]</w:t>
-      </w:r>
+      </w:pPr>
     </w:p>
     <w:p>
       <w:pPr>
@@ -3165,10 +3377,10 @@
     </w:p>
     <w:p/>
     <w:sectPr>
-      <w:headerReference w:type="default" r:id="rId13"/>
-      <w:footerReference w:type="default" r:id="rId14"/>
-      <w:headerReference w:type="first" r:id="rId15"/>
-      <w:footerReference w:type="first" r:id="rId16"/>
+      <w:headerReference w:type="default" r:id="rId16"/>
+      <w:footerReference w:type="default" r:id="rId17"/>
+      <w:headerReference w:type="first" r:id="rId18"/>
+      <w:footerReference w:type="first" r:id="rId19"/>
       <w:pgSz w:w="12240" w:h="15840" w:code="1"/>
       <w:pgMar w:top="1440" w:right="1440" w:bottom="1440" w:left="1440" w:header="720" w:footer="720" w:gutter="0"/>
       <w:cols w:space="720"/>
@@ -3349,15 +3561,29 @@
             </w:rPr>
             <w:t xml:space="preserve"> of </w:t>
           </w:r>
-          <w:fldSimple w:instr=" NUMPAGES  \* MERGEFORMAT ">
-            <w:r>
-              <w:rPr>
-                <w:rStyle w:val="PageNumber"/>
-                <w:noProof/>
-              </w:rPr>
-              <w:t>5</w:t>
-            </w:r>
-          </w:fldSimple>
+          <w:r>
+            <w:fldChar w:fldCharType="begin"/>
+          </w:r>
+          <w:r>
+            <w:instrText xml:space="preserve"> NUMPAGES  \* MERGEFORMAT </w:instrText>
+          </w:r>
+          <w:r>
+            <w:fldChar w:fldCharType="separate"/>
+          </w:r>
+          <w:r>
+            <w:rPr>
+              <w:rStyle w:val="PageNumber"/>
+              <w:noProof/>
+            </w:rPr>
+            <w:t>5</w:t>
+          </w:r>
+          <w:r>
+            <w:rPr>
+              <w:rStyle w:val="PageNumber"/>
+              <w:noProof/>
+            </w:rPr>
+            <w:fldChar w:fldCharType="end"/>
+          </w:r>
         </w:p>
       </w:tc>
     </w:tr>
@@ -3449,7 +3675,10 @@
             <w:ind w:right="68"/>
           </w:pPr>
           <w:r>
-            <w:t xml:space="preserve">  Version:           1.0</w:t>
+            <w:t xml:space="preserve">  Version:           1.</w:t>
+          </w:r>
+          <w:r>
+            <w:t>1</w:t>
           </w:r>
         </w:p>
       </w:tc>
@@ -3460,14 +3689,24 @@
           <w:tcW w:w="6379" w:type="dxa"/>
         </w:tcPr>
         <w:p>
-          <w:fldSimple w:instr=" TITLE  \* MERGEFORMAT ">
-            <w:r>
-              <w:t>Analysis and Design</w:t>
-            </w:r>
-            <w:r>
-              <w:t xml:space="preserve"> Document</w:t>
-            </w:r>
-          </w:fldSimple>
+          <w:r>
+            <w:fldChar w:fldCharType="begin"/>
+          </w:r>
+          <w:r>
+            <w:instrText xml:space="preserve"> TITLE  \* MERGEFORMAT </w:instrText>
+          </w:r>
+          <w:r>
+            <w:fldChar w:fldCharType="separate"/>
+          </w:r>
+          <w:r>
+            <w:t>Analysis and Design</w:t>
+          </w:r>
+          <w:r>
+            <w:t xml:space="preserve"> Document</w:t>
+          </w:r>
+          <w:r>
+            <w:fldChar w:fldCharType="end"/>
+          </w:r>
         </w:p>
       </w:tc>
       <w:tc>
@@ -3479,7 +3718,10 @@
             <w:t xml:space="preserve">  Date:  </w:t>
           </w:r>
           <w:r>
-            <w:t>4/4/2018</w:t>
+            <w:t>25</w:t>
+          </w:r>
+          <w:r>
+            <w:t>/4/2018</w:t>
           </w:r>
         </w:p>
       </w:tc>
@@ -4483,6 +4725,119 @@
     </w:lvl>
   </w:abstractNum>
   <w:abstractNum w:abstractNumId="11" w15:restartNumberingAfterBreak="0">
+    <w:nsid w:val="676B4A55"/>
+    <w:multiLevelType w:val="hybridMultilevel"/>
+    <w:tmpl w:val="E006C14A"/>
+    <w:lvl w:ilvl="0" w:tplc="04090001">
+      <w:start w:val="1"/>
+      <w:numFmt w:val="bullet"/>
+      <w:lvlText w:val=""/>
+      <w:lvlJc w:val="left"/>
+      <w:pPr>
+        <w:ind w:left="1440" w:hanging="360"/>
+      </w:pPr>
+      <w:rPr>
+        <w:rFonts w:ascii="Symbol" w:hAnsi="Symbol" w:hint="default"/>
+      </w:rPr>
+    </w:lvl>
+    <w:lvl w:ilvl="1" w:tplc="04090003" w:tentative="1">
+      <w:start w:val="1"/>
+      <w:numFmt w:val="bullet"/>
+      <w:lvlText w:val="o"/>
+      <w:lvlJc w:val="left"/>
+      <w:pPr>
+        <w:ind w:left="2160" w:hanging="360"/>
+      </w:pPr>
+      <w:rPr>
+        <w:rFonts w:ascii="Courier New" w:hAnsi="Courier New" w:cs="Courier New" w:hint="default"/>
+      </w:rPr>
+    </w:lvl>
+    <w:lvl w:ilvl="2" w:tplc="04090005" w:tentative="1">
+      <w:start w:val="1"/>
+      <w:numFmt w:val="bullet"/>
+      <w:lvlText w:val=""/>
+      <w:lvlJc w:val="left"/>
+      <w:pPr>
+        <w:ind w:left="2880" w:hanging="360"/>
+      </w:pPr>
+      <w:rPr>
+        <w:rFonts w:ascii="Wingdings" w:hAnsi="Wingdings" w:hint="default"/>
+      </w:rPr>
+    </w:lvl>
+    <w:lvl w:ilvl="3" w:tplc="04090001" w:tentative="1">
+      <w:start w:val="1"/>
+      <w:numFmt w:val="bullet"/>
+      <w:lvlText w:val=""/>
+      <w:lvlJc w:val="left"/>
+      <w:pPr>
+        <w:ind w:left="3600" w:hanging="360"/>
+      </w:pPr>
+      <w:rPr>
+        <w:rFonts w:ascii="Symbol" w:hAnsi="Symbol" w:hint="default"/>
+      </w:rPr>
+    </w:lvl>
+    <w:lvl w:ilvl="4" w:tplc="04090003" w:tentative="1">
+      <w:start w:val="1"/>
+      <w:numFmt w:val="bullet"/>
+      <w:lvlText w:val="o"/>
+      <w:lvlJc w:val="left"/>
+      <w:pPr>
+        <w:ind w:left="4320" w:hanging="360"/>
+      </w:pPr>
+      <w:rPr>
+        <w:rFonts w:ascii="Courier New" w:hAnsi="Courier New" w:cs="Courier New" w:hint="default"/>
+      </w:rPr>
+    </w:lvl>
+    <w:lvl w:ilvl="5" w:tplc="04090005" w:tentative="1">
+      <w:start w:val="1"/>
+      <w:numFmt w:val="bullet"/>
+      <w:lvlText w:val=""/>
+      <w:lvlJc w:val="left"/>
+      <w:pPr>
+        <w:ind w:left="5040" w:hanging="360"/>
+      </w:pPr>
+      <w:rPr>
+        <w:rFonts w:ascii="Wingdings" w:hAnsi="Wingdings" w:hint="default"/>
+      </w:rPr>
+    </w:lvl>
+    <w:lvl w:ilvl="6" w:tplc="04090001" w:tentative="1">
+      <w:start w:val="1"/>
+      <w:numFmt w:val="bullet"/>
+      <w:lvlText w:val=""/>
+      <w:lvlJc w:val="left"/>
+      <w:pPr>
+        <w:ind w:left="5760" w:hanging="360"/>
+      </w:pPr>
+      <w:rPr>
+        <w:rFonts w:ascii="Symbol" w:hAnsi="Symbol" w:hint="default"/>
+      </w:rPr>
+    </w:lvl>
+    <w:lvl w:ilvl="7" w:tplc="04090003" w:tentative="1">
+      <w:start w:val="1"/>
+      <w:numFmt w:val="bullet"/>
+      <w:lvlText w:val="o"/>
+      <w:lvlJc w:val="left"/>
+      <w:pPr>
+        <w:ind w:left="6480" w:hanging="360"/>
+      </w:pPr>
+      <w:rPr>
+        <w:rFonts w:ascii="Courier New" w:hAnsi="Courier New" w:cs="Courier New" w:hint="default"/>
+      </w:rPr>
+    </w:lvl>
+    <w:lvl w:ilvl="8" w:tplc="04090005" w:tentative="1">
+      <w:start w:val="1"/>
+      <w:numFmt w:val="bullet"/>
+      <w:lvlText w:val=""/>
+      <w:lvlJc w:val="left"/>
+      <w:pPr>
+        <w:ind w:left="7200" w:hanging="360"/>
+      </w:pPr>
+      <w:rPr>
+        <w:rFonts w:ascii="Wingdings" w:hAnsi="Wingdings" w:hint="default"/>
+      </w:rPr>
+    </w:lvl>
+  </w:abstractNum>
+  <w:abstractNum w:abstractNumId="12" w15:restartNumberingAfterBreak="0">
     <w:nsid w:val="6E422694"/>
     <w:multiLevelType w:val="hybridMultilevel"/>
     <w:tmpl w:val="B2502630"/>
@@ -4571,7 +4926,7 @@
       </w:pPr>
     </w:lvl>
   </w:abstractNum>
-  <w:abstractNum w:abstractNumId="12" w15:restartNumberingAfterBreak="0">
+  <w:abstractNum w:abstractNumId="13" w15:restartNumberingAfterBreak="0">
     <w:nsid w:val="6E5A33EC"/>
     <w:multiLevelType w:val="hybridMultilevel"/>
     <w:tmpl w:val="1076BDEE"/>
@@ -4660,7 +5015,7 @@
       </w:pPr>
     </w:lvl>
   </w:abstractNum>
-  <w:abstractNum w:abstractNumId="13" w15:restartNumberingAfterBreak="0">
+  <w:abstractNum w:abstractNumId="14" w15:restartNumberingAfterBreak="0">
     <w:nsid w:val="7F006540"/>
     <w:multiLevelType w:val="multilevel"/>
     <w:tmpl w:val="122EF47E"/>
@@ -4782,7 +5137,7 @@
     <w:abstractNumId w:val="0"/>
   </w:num>
   <w:num w:numId="2">
-    <w:abstractNumId w:val="11"/>
+    <w:abstractNumId w:val="12"/>
   </w:num>
   <w:num w:numId="3">
     <w:abstractNumId w:val="2"/>
@@ -4806,19 +5161,22 @@
     <w:abstractNumId w:val="8"/>
   </w:num>
   <w:num w:numId="10">
-    <w:abstractNumId w:val="12"/>
+    <w:abstractNumId w:val="13"/>
   </w:num>
   <w:num w:numId="11">
     <w:abstractNumId w:val="4"/>
   </w:num>
   <w:num w:numId="12">
-    <w:abstractNumId w:val="13"/>
+    <w:abstractNumId w:val="14"/>
   </w:num>
   <w:num w:numId="13">
     <w:abstractNumId w:val="1"/>
   </w:num>
   <w:num w:numId="14">
     <w:abstractNumId w:val="6"/>
+  </w:num>
+  <w:num w:numId="15">
+    <w:abstractNumId w:val="11"/>
   </w:num>
 </w:numbering>
 </file>

</xml_diff>

<commit_message>
Doc update + donor requirements added + observer
</commit_message>
<xml_diff>
--- a/doc/Project_Analysis_and_Design_Document.docx
+++ b/doc/Project_Analysis_and_Design_Document.docx
@@ -513,10 +513,7 @@
               <w:jc w:val="center"/>
             </w:pPr>
             <w:r>
-              <w:t>21</w:t>
-            </w:r>
-            <w:r>
-              <w:t>/05/2018</w:t>
+              <w:t>21/05/2018</w:t>
             </w:r>
           </w:p>
         </w:tc>
@@ -558,8 +555,68 @@
             <w:r>
               <w:t>Dănilă Vlad-Mihai</w:t>
             </w:r>
-            <w:bookmarkStart w:id="0" w:name="_GoBack"/>
-            <w:bookmarkEnd w:id="0"/>
+          </w:p>
+        </w:tc>
+      </w:tr>
+      <w:tr>
+        <w:tc>
+          <w:tcPr>
+            <w:tcW w:w="2304" w:type="dxa"/>
+          </w:tcPr>
+          <w:p>
+            <w:pPr>
+              <w:pStyle w:val="Tabletext"/>
+              <w:jc w:val="center"/>
+            </w:pPr>
+            <w:r>
+              <w:t>2</w:t>
+            </w:r>
+            <w:r>
+              <w:t>8</w:t>
+            </w:r>
+            <w:r>
+              <w:t>/05/2018</w:t>
+            </w:r>
+          </w:p>
+        </w:tc>
+        <w:tc>
+          <w:tcPr>
+            <w:tcW w:w="1152" w:type="dxa"/>
+          </w:tcPr>
+          <w:p>
+            <w:pPr>
+              <w:pStyle w:val="Tabletext"/>
+              <w:jc w:val="center"/>
+            </w:pPr>
+            <w:r>
+              <w:t>1.5</w:t>
+            </w:r>
+          </w:p>
+        </w:tc>
+        <w:tc>
+          <w:tcPr>
+            <w:tcW w:w="3744" w:type="dxa"/>
+          </w:tcPr>
+          <w:p>
+            <w:pPr>
+              <w:pStyle w:val="Tabletext"/>
+            </w:pPr>
+            <w:r>
+              <w:t>Data model adjustment</w:t>
+            </w:r>
+          </w:p>
+        </w:tc>
+        <w:tc>
+          <w:tcPr>
+            <w:tcW w:w="2304" w:type="dxa"/>
+          </w:tcPr>
+          <w:p>
+            <w:pPr>
+              <w:pStyle w:val="Tabletext"/>
+            </w:pPr>
+            <w:r>
+              <w:t>Dănilă Vlad-Mihai</w:t>
+            </w:r>
           </w:p>
         </w:tc>
       </w:tr>
@@ -1979,31 +2036,50 @@
           <w:rFonts w:ascii="Times New Roman" w:hAnsi="Times New Roman"/>
         </w:rPr>
       </w:pPr>
-      <w:bookmarkStart w:id="1" w:name="_Toc514610567"/>
+      <w:bookmarkStart w:id="0" w:name="_Toc514610567"/>
       <w:r>
         <w:rPr>
           <w:rFonts w:ascii="Times New Roman" w:hAnsi="Times New Roman"/>
         </w:rPr>
         <w:t>Project Specification</w:t>
       </w:r>
+      <w:bookmarkEnd w:id="0"/>
+    </w:p>
+    <w:p>
+      <w:r>
+        <w:tab/>
+      </w:r>
+      <w:bookmarkStart w:id="1" w:name="_GoBack"/>
       <w:bookmarkEnd w:id="1"/>
-    </w:p>
-    <w:p>
+      <w:r>
+        <w:t xml:space="preserve">The Blood Bank project is a system whose intent is to create a </w:t>
+      </w:r>
+      <w:r>
+        <w:t>windows</w:t>
+      </w:r>
+      <w:r>
+        <w:t>-based tool designed for people involved or willing to be involved in blood transfusion events.</w:t>
+      </w:r>
+      <w:r>
+        <w:t xml:space="preserve"> </w:t>
+      </w:r>
+      <w:r>
+        <w:t xml:space="preserve">The system will allow users to register and view information about registered blood donors such as name, address, medical information or blood group. </w:t>
+      </w:r>
       <w:r>
         <w:tab/>
       </w:r>
       <w:r>
         <w:tab/>
-        <w:t xml:space="preserve">The Blood Bank project is a system whose intent is to create a </w:t>
-      </w:r>
-      <w:r>
-        <w:t>windows</w:t>
-      </w:r>
-      <w:r>
-        <w:t>-based tool designed for people involved or willing to be involved in blood transfusion events.</w:t>
-      </w:r>
-      <w:r>
-        <w:t xml:space="preserve"> The users details will be stored in a Relational Database Management System.</w:t>
+      </w:r>
+      <w:r>
+        <w:t>Depending on the type of user that is logged in, additional features will be provided.</w:t>
+      </w:r>
+      <w:r>
+        <w:t xml:space="preserve"> </w:t>
+      </w:r>
+      <w:r>
+        <w:t>The users details will be stored in a Relational Database Management System.</w:t>
       </w:r>
     </w:p>
     <w:p>
@@ -2054,7 +2130,6 @@
     </w:p>
     <w:p>
       <w:pPr>
-        <w:ind w:left="720"/>
         <w:jc w:val="center"/>
         <w:rPr>
           <w:i/>
@@ -2066,8 +2141,8 @@
           <w:noProof/>
         </w:rPr>
         <w:drawing>
-          <wp:inline distT="0" distB="0" distL="0" distR="0" wp14:anchorId="6EF907BE" wp14:editId="1682A47A">
-            <wp:extent cx="5575271" cy="3032947"/>
+          <wp:inline distT="0" distB="0" distL="0" distR="0" wp14:anchorId="6EF907BE" wp14:editId="01F85B92">
+            <wp:extent cx="6342940" cy="2382982"/>
             <wp:effectExtent l="0" t="0" r="0" b="0"/>
             <wp:docPr id="2" name="Picture 2"/>
             <wp:cNvGraphicFramePr>
@@ -2097,7 +2172,7 @@
                   <pic:spPr bwMode="auto">
                     <a:xfrm>
                       <a:off x="0" y="0"/>
-                      <a:ext cx="5575271" cy="3032947"/>
+                      <a:ext cx="6358964" cy="2389002"/>
                     </a:xfrm>
                     <a:prstGeom prst="rect">
                       <a:avLst/>
@@ -2330,8 +2405,8 @@
         </w:rPr>
         <w:lastRenderedPageBreak/>
         <w:drawing>
-          <wp:inline distT="0" distB="0" distL="0" distR="0" wp14:anchorId="562FB26B" wp14:editId="49ACEA9F">
-            <wp:extent cx="5661978" cy="3545159"/>
+          <wp:inline distT="0" distB="0" distL="0" distR="0" wp14:anchorId="562FB26B" wp14:editId="50355744">
+            <wp:extent cx="6001019" cy="3761509"/>
             <wp:effectExtent l="0" t="0" r="0" b="0"/>
             <wp:docPr id="3" name="Picture 3"/>
             <wp:cNvGraphicFramePr>
@@ -2361,7 +2436,7 @@
                   <pic:spPr bwMode="auto">
                     <a:xfrm>
                       <a:off x="0" y="0"/>
-                      <a:ext cx="5661978" cy="3545159"/>
+                      <a:ext cx="6011041" cy="3767791"/>
                     </a:xfrm>
                     <a:prstGeom prst="rect">
                       <a:avLst/>
@@ -2728,8 +2803,8 @@
         </w:rPr>
         <w:lastRenderedPageBreak/>
         <w:drawing>
-          <wp:inline distT="0" distB="0" distL="0" distR="0" wp14:anchorId="1BF90874" wp14:editId="25C43211">
-            <wp:extent cx="4790504" cy="3405190"/>
+          <wp:inline distT="0" distB="0" distL="0" distR="0" wp14:anchorId="1BF90874" wp14:editId="7EF846C6">
+            <wp:extent cx="4258764" cy="3027218"/>
             <wp:effectExtent l="0" t="0" r="0" b="0"/>
             <wp:docPr id="7" name="Picture 7"/>
             <wp:cNvGraphicFramePr>
@@ -2759,7 +2834,7 @@
                   <pic:spPr bwMode="auto">
                     <a:xfrm>
                       <a:off x="0" y="0"/>
-                      <a:ext cx="4790504" cy="3405190"/>
+                      <a:ext cx="4271653" cy="3036380"/>
                     </a:xfrm>
                     <a:prstGeom prst="rect">
                       <a:avLst/>
@@ -2859,6 +2934,27 @@
     <w:p/>
     <w:p/>
     <w:p/>
+    <w:p/>
+    <w:p/>
+    <w:p/>
+    <w:p>
+      <w:pPr>
+        <w:ind w:left="709"/>
+        <w:jc w:val="center"/>
+      </w:pPr>
+    </w:p>
+    <w:p>
+      <w:pPr>
+        <w:ind w:left="709"/>
+        <w:jc w:val="center"/>
+      </w:pPr>
+    </w:p>
+    <w:p>
+      <w:pPr>
+        <w:ind w:left="709"/>
+        <w:jc w:val="center"/>
+      </w:pPr>
+    </w:p>
     <w:p>
       <w:pPr>
         <w:ind w:left="709"/>
@@ -2893,6 +2989,7 @@
       <w:bookmarkEnd w:id="12"/>
     </w:p>
     <w:p/>
+    <w:p/>
     <w:p>
       <w:pPr>
         <w:jc w:val="center"/>
@@ -2901,10 +2998,9 @@
         <w:rPr>
           <w:noProof/>
         </w:rPr>
-        <w:lastRenderedPageBreak/>
         <w:drawing>
-          <wp:inline distT="0" distB="0" distL="0" distR="0" wp14:anchorId="2E6B3D8C" wp14:editId="2ABE8C7E">
-            <wp:extent cx="5473373" cy="2514449"/>
+          <wp:inline distT="0" distB="0" distL="0" distR="0" wp14:anchorId="2E6B3D8C" wp14:editId="27C1BCC7">
+            <wp:extent cx="6518811" cy="2978727"/>
             <wp:effectExtent l="0" t="0" r="0" b="0"/>
             <wp:docPr id="8" name="Picture 8"/>
             <wp:cNvGraphicFramePr>
@@ -2932,7 +3028,7 @@
                   <pic:spPr>
                     <a:xfrm>
                       <a:off x="0" y="0"/>
-                      <a:ext cx="5473373" cy="2514449"/>
+                      <a:ext cx="6535978" cy="2986572"/>
                     </a:xfrm>
                     <a:prstGeom prst="rect">
                       <a:avLst/>
@@ -3072,6 +3168,8 @@
       </w:r>
     </w:p>
     <w:p/>
+    <w:p/>
+    <w:p/>
     <w:p>
       <w:pPr>
         <w:pStyle w:val="Heading1"/>
@@ -3121,6 +3219,7 @@
         <w:rPr>
           <w:noProof/>
         </w:rPr>
+        <w:lastRenderedPageBreak/>
         <w:drawing>
           <wp:inline distT="0" distB="0" distL="0" distR="0" wp14:anchorId="5996C2FB" wp14:editId="276475E1">
             <wp:extent cx="5943600" cy="1881258"/>
@@ -3204,22 +3303,7 @@
       </w:pPr>
       <w:r>
         <w:tab/>
-        <w:t>Unit testing will be performed</w:t>
-      </w:r>
-      <w:r>
-        <w:t xml:space="preserve"> using </w:t>
-      </w:r>
-      <w:r>
-        <w:t>JUnit and Mockito frameworks</w:t>
-      </w:r>
-      <w:r>
-        <w:t>.</w:t>
-      </w:r>
-      <w:r>
-        <w:t xml:space="preserve"> </w:t>
-      </w:r>
-      <w:r>
-        <w:t>Tests will be written</w:t>
+        <w:t>Unit testing will be performed using JUnit and Mockito frameworks. Tests will be written</w:t>
       </w:r>
       <w:r>
         <w:t xml:space="preserve"> to verify that a relatively small</w:t>
@@ -3653,15 +3737,29 @@
             </w:rPr>
             <w:t xml:space="preserve"> of </w:t>
           </w:r>
-          <w:fldSimple w:instr=" NUMPAGES  \* MERGEFORMAT ">
-            <w:r>
-              <w:rPr>
-                <w:rStyle w:val="PageNumber"/>
-                <w:noProof/>
-              </w:rPr>
-              <w:t>5</w:t>
-            </w:r>
-          </w:fldSimple>
+          <w:r>
+            <w:fldChar w:fldCharType="begin"/>
+          </w:r>
+          <w:r>
+            <w:instrText xml:space="preserve"> NUMPAGES  \* MERGEFORMAT </w:instrText>
+          </w:r>
+          <w:r>
+            <w:fldChar w:fldCharType="separate"/>
+          </w:r>
+          <w:r>
+            <w:rPr>
+              <w:rStyle w:val="PageNumber"/>
+              <w:noProof/>
+            </w:rPr>
+            <w:t>5</w:t>
+          </w:r>
+          <w:r>
+            <w:rPr>
+              <w:rStyle w:val="PageNumber"/>
+              <w:noProof/>
+            </w:rPr>
+            <w:fldChar w:fldCharType="end"/>
+          </w:r>
         </w:p>
       </w:tc>
     </w:tr>
@@ -3756,7 +3854,7 @@
             <w:t xml:space="preserve">  Version:           1.</w:t>
           </w:r>
           <w:r>
-            <w:t>4</w:t>
+            <w:t>5</w:t>
           </w:r>
         </w:p>
       </w:tc>
@@ -3767,14 +3865,24 @@
           <w:tcW w:w="6379" w:type="dxa"/>
         </w:tcPr>
         <w:p>
-          <w:fldSimple w:instr=" TITLE  \* MERGEFORMAT ">
-            <w:r>
-              <w:t>Analysis and Design</w:t>
-            </w:r>
-            <w:r>
-              <w:t xml:space="preserve"> Document</w:t>
-            </w:r>
-          </w:fldSimple>
+          <w:r>
+            <w:fldChar w:fldCharType="begin"/>
+          </w:r>
+          <w:r>
+            <w:instrText xml:space="preserve"> TITLE  \* MERGEFORMAT </w:instrText>
+          </w:r>
+          <w:r>
+            <w:fldChar w:fldCharType="separate"/>
+          </w:r>
+          <w:r>
+            <w:t>Analysis and Design</w:t>
+          </w:r>
+          <w:r>
+            <w:t xml:space="preserve"> Document</w:t>
+          </w:r>
+          <w:r>
+            <w:fldChar w:fldCharType="end"/>
+          </w:r>
         </w:p>
       </w:tc>
       <w:tc>
@@ -3786,7 +3894,7 @@
             <w:t xml:space="preserve">  Date:  </w:t>
           </w:r>
           <w:r>
-            <w:t>21</w:t>
+            <w:t>2</w:t>
           </w:r>
           <w:r>
             <w:t>/</w:t>

</xml_diff>